<commit_message>
Added more to the read me
</commit_message>
<xml_diff>
--- a/READ_ME.docx
+++ b/READ_ME.docx
@@ -19,7 +19,10 @@
         <w:br/>
       </w:r>
       <w:r>
-        <w:t>contains all our functions that we call to allow us to move around</w:t>
+        <w:t>C</w:t>
+      </w:r>
+      <w:r>
+        <w:t>ontains all our functions that we call to allow us to move around</w:t>
       </w:r>
       <w:r>
         <w:t xml:space="preserve"> </w:t>
@@ -95,15 +98,7 @@
         <w:t>Again,</w:t>
       </w:r>
       <w:r>
-        <w:t xml:space="preserve"> this is only discussing the </w:t>
-      </w:r>
-      <w:r>
-        <w:t>approaches I took, where I found them and the ones I have settled on.</w:t>
-      </w:r>
-    </w:p>
-    <w:p>
-      <w:r>
-        <w:t xml:space="preserve">  </w:t>
+        <w:t xml:space="preserve"> this is only discussing the approaches I took, where I found them and the ones I have settled on.</w:t>
       </w:r>
     </w:p>
     <w:p>
@@ -215,7 +210,13 @@
         <w:t>is</w:t>
       </w:r>
       <w:r>
-        <w:t xml:space="preserve"> method that I have used in all of the movement and rotation functions. Using the encoders to work out the correction,</w:t>
+        <w:t xml:space="preserve"> method that I have used in </w:t>
+      </w:r>
+      <w:r>
+        <w:t>all</w:t>
+      </w:r>
+      <w:r>
+        <w:t xml:space="preserve"> the movement and rotation functions. Using the encoders to work out the correction,</w:t>
       </w:r>
       <w:r>
         <w:t xml:space="preserve"> </w:t>
@@ -557,21 +558,7 @@
         <w:t>C</w:t>
       </w:r>
       <w:r>
-        <w:t xml:space="preserve">ontains the functions that allow our buzzer to play a tune and allows us to have turn on or off our LED lights on top of making them flash I was able to </w:t>
-      </w:r>
-      <w:r>
-        <w:t>understand</w:t>
-      </w:r>
-      <w:r>
-        <w:t xml:space="preserve"> how to use the LED lights by following the example </w:t>
-      </w:r>
-      <w:proofErr w:type="spellStart"/>
-      <w:r>
-        <w:t>BlinkLED</w:t>
-      </w:r>
-      <w:proofErr w:type="spellEnd"/>
-      <w:r>
-        <w:t xml:space="preserve"> and I looked at the class reference for the buzzer it is also where I got my tune from. https://pololu.github.io/zumo-32u4-arduino</w:t>
+        <w:t>ontains the functions that allow our buzzer to play a tune and allows us to have turn on or off our LED lights on top of making them flash I was able to understand how to use the LED lights by following the example BlinkLED and I looked at the class reference for the buzzer it is also where I got my tune from. https://pololu.github.io/zumo-32u4-arduino</w:t>
       </w:r>
       <w:r>
         <w:t xml:space="preserve"> </w:t>
@@ -602,31 +589,13 @@
         <w:t xml:space="preserve"> is</w:t>
       </w:r>
       <w:r>
-        <w:t xml:space="preserve"> where we store the messages for our code. I realised in my code that the messages are repeated a </w:t>
-      </w:r>
-      <w:r>
-        <w:t>lot,</w:t>
-      </w:r>
-      <w:r>
-        <w:t xml:space="preserve"> so I condensed them down to save memory. </w:t>
-      </w:r>
-      <w:r>
-        <w:t xml:space="preserve">(Dynamic Memory is now down to 54%. it  originally 86%, </w:t>
-      </w:r>
-      <w:r>
-        <w:t>was</w:t>
-      </w:r>
-      <w:r>
-        <w:t xml:space="preserve"> a good choice doing this)</w:t>
-      </w:r>
-      <w:r>
-        <w:t>.</w:t>
-      </w:r>
-      <w:r>
-        <w:t xml:space="preserve"> Remember</w:t>
-      </w:r>
-      <w:r>
-        <w:t xml:space="preserve"> and this is very important, Serial1 is what we use to communicate to the XBEE and Serial is what we use to communicate through the USB cable.</w:t>
+        <w:t xml:space="preserve"> where we store the messages for our code. I realised in my code that the messages are repeated a lot, so I condensed them down to save memory. </w:t>
+      </w:r>
+      <w:r>
+        <w:t>(Dynamic Memory is now down to 54%. it  originally 86%, was a good choice doing this).</w:t>
+      </w:r>
+      <w:r>
+        <w:t xml:space="preserve"> Remember and this is very important, Serial1 is what we use to communicate to the XBEE and Serial is what we use to communicate through the USB cable.</w:t>
       </w:r>
     </w:p>
     <w:p>
@@ -641,24 +610,40 @@
         <w:t>P</w:t>
       </w:r>
       <w:r>
-        <w:t xml:space="preserve">rovides the variable speeds for the motors, sets the time limit for any delays and provides functions that set the </w:t>
-      </w:r>
-      <w:r>
-        <w:t>motor speeds</w:t>
-      </w:r>
-      <w:r>
-        <w:t>.</w:t>
+        <w:t>rovides the variable speeds for the motors, sets the time limit for any delays and provides functions that set the motor speeds.</w:t>
       </w:r>
       <w:r>
         <w:t xml:space="preserve"> I investigated the class reference mo32u4 Zumo motors to understand how it all works and helped by the Maze Solver example. More information in the code but this explains what this class and header does.</w:t>
       </w:r>
     </w:p>
-    <w:p/>
     <w:p>
       <w:pPr>
         <w:pStyle w:val="Heading2"/>
       </w:pPr>
       <w:r>
+        <w:t>TurnSensor</w:t>
+      </w:r>
+      <w:r>
+        <w:t xml:space="preserve">.h and </w:t>
+      </w:r>
+      <w:r>
+        <w:t>TurnSensor</w:t>
+      </w:r>
+      <w:r>
+        <w:t xml:space="preserve">.cpp </w:t>
+      </w:r>
+    </w:p>
+    <w:p>
+      <w:r>
+        <w:t>This was taken from the Maze Solver example. This was required to allow us to calibrate the Gyro as well as use functions such as updating the Gyro or resetting the Gyro back to zero. It also gave us the angle in which are Gyro is currently at and is very important in getting the Gyro functioning correctly or at least to a decent standard since it’s not always perfect.</w:t>
+      </w:r>
+    </w:p>
+    <w:p/>
+    <w:p>
+      <w:pPr>
+        <w:pStyle w:val="Heading2"/>
+      </w:pPr>
+      <w:r>
         <w:t>GUI</w:t>
       </w:r>
     </w:p>
@@ -681,8 +666,6 @@
       <w:r>
         <w:t xml:space="preserve">in a dropdown and would message you if you were connected </w:t>
       </w:r>
-      <w:bookmarkStart w:id="0" w:name="_GoBack"/>
-      <w:bookmarkEnd w:id="0"/>
       <w:r>
         <w:t>but for what we needed I went simple instead of over engineering it.</w:t>
       </w:r>
@@ -706,9 +689,373 @@
         <w:t>I used COM6 on my laptop to read incoming messages from the XBEE, I also use windows forms to create my GUI and since I’ve used it before it was straight forward. To read messages I use a stop timer that gets turned on when I connect to the serial port. The timer will read incoming existed messages and is filtered so that’s how I get messages on text box.</w:t>
       </w:r>
     </w:p>
+    <w:p/>
+    <w:p/>
+    <w:p/>
+    <w:p/>
+    <w:p/>
+    <w:p/>
+    <w:p/>
+    <w:p/>
+    <w:p/>
+    <w:p>
+      <w:pPr>
+        <w:pStyle w:val="Heading2"/>
+      </w:pPr>
+      <w:r>
+        <w:lastRenderedPageBreak/>
+        <w:t>Task 1</w:t>
+      </w:r>
+      <w:r>
+        <w:t>, 2 and 3</w:t>
+      </w:r>
+    </w:p>
+    <w:p>
+      <w:r>
+        <w:t>The first part before even using the GUI is you must press</w:t>
+      </w:r>
+      <w:r>
+        <w:t xml:space="preserve"> the</w:t>
+      </w:r>
+      <w:r>
+        <w:t xml:space="preserve"> A button on the Zumo to calibrate </w:t>
+      </w:r>
+      <w:r>
+        <w:t>its</w:t>
+      </w:r>
+      <w:r>
+        <w:t xml:space="preserve"> Gyro </w:t>
+      </w:r>
+      <w:r>
+        <w:t>and</w:t>
+      </w:r>
+      <w:r>
+        <w:t xml:space="preserve"> the line </w:t>
+      </w:r>
+      <w:r>
+        <w:t>sensors</w:t>
+      </w:r>
+      <w:r>
+        <w:t>.</w:t>
+      </w:r>
+    </w:p>
+    <w:p>
+      <w:r>
+        <w:rPr>
+          <w:noProof/>
+        </w:rPr>
+        <w:drawing>
+          <wp:inline distT="0" distB="0" distL="0" distR="0" wp14:anchorId="50CD5251" wp14:editId="6FDBCE15">
+            <wp:extent cx="4267200" cy="2571750"/>
+            <wp:effectExtent l="0" t="0" r="0" b="0"/>
+            <wp:docPr id="1" name="Picture 1"/>
+            <wp:cNvGraphicFramePr>
+              <a:graphicFrameLocks xmlns:a="http://schemas.openxmlformats.org/drawingml/2006/main" noChangeAspect="1"/>
+            </wp:cNvGraphicFramePr>
+            <a:graphic xmlns:a="http://schemas.openxmlformats.org/drawingml/2006/main">
+              <a:graphicData uri="http://schemas.openxmlformats.org/drawingml/2006/picture">
+                <pic:pic xmlns:pic="http://schemas.openxmlformats.org/drawingml/2006/picture">
+                  <pic:nvPicPr>
+                    <pic:cNvPr id="1" name=""/>
+                    <pic:cNvPicPr/>
+                  </pic:nvPicPr>
+                  <pic:blipFill>
+                    <a:blip r:embed="rId9"/>
+                    <a:stretch>
+                      <a:fillRect/>
+                    </a:stretch>
+                  </pic:blipFill>
+                  <pic:spPr>
+                    <a:xfrm>
+                      <a:off x="0" y="0"/>
+                      <a:ext cx="4267200" cy="2571750"/>
+                    </a:xfrm>
+                    <a:prstGeom prst="rect">
+                      <a:avLst/>
+                    </a:prstGeom>
+                  </pic:spPr>
+                </pic:pic>
+              </a:graphicData>
+            </a:graphic>
+          </wp:inline>
+        </w:drawing>
+      </w:r>
+      <w:r>
+        <w:br/>
+      </w:r>
+      <w:r>
+        <w:t xml:space="preserve">This is the manual control </w:t>
+      </w:r>
+      <w:r>
+        <w:t>of</w:t>
+      </w:r>
+      <w:r>
+        <w:t xml:space="preserve"> our GUI for the manual movement</w:t>
+      </w:r>
+      <w:r>
+        <w:t xml:space="preserve">. </w:t>
+      </w:r>
+      <w:r>
+        <w:t xml:space="preserve">If you </w:t>
+      </w:r>
+      <w:r>
+        <w:t xml:space="preserve">click </w:t>
+      </w:r>
+      <w:r>
+        <w:t xml:space="preserve">W this will allow you to move forward, when you </w:t>
+      </w:r>
+      <w:r>
+        <w:t>click</w:t>
+      </w:r>
+      <w:r>
+        <w:t xml:space="preserve"> A this will make the </w:t>
+      </w:r>
+      <w:r>
+        <w:t>Z</w:t>
+      </w:r>
+      <w:r>
+        <w:t xml:space="preserve">umo </w:t>
+      </w:r>
+      <w:r>
+        <w:t>rotate</w:t>
+      </w:r>
+      <w:r>
+        <w:t xml:space="preserve"> left, when you </w:t>
+      </w:r>
+      <w:r>
+        <w:t>click</w:t>
+      </w:r>
+      <w:r>
+        <w:t xml:space="preserve"> D this will rotate the </w:t>
+      </w:r>
+      <w:r>
+        <w:t>Z</w:t>
+      </w:r>
+      <w:r>
+        <w:t>umo right and when you press S this will reverse. Now these movements will carry on until you tell it to stop moving by using the stop button.</w:t>
+      </w:r>
+      <w:r>
+        <w:t xml:space="preserve"> </w:t>
+      </w:r>
+      <w:r>
+        <w:br/>
+      </w:r>
+      <w:r>
+        <w:br/>
+        <w:t xml:space="preserve">You can click C which will automate the Zumo to go forward. If the Zumo hits a wall at an angle the left or right line sensor will detect this and will </w:t>
+      </w:r>
+      <w:r>
+        <w:t>apply the correction algorithm in the code</w:t>
+      </w:r>
+      <w:r>
+        <w:t xml:space="preserve"> </w:t>
+      </w:r>
+      <w:r>
+        <w:t>to get it back on track</w:t>
+      </w:r>
+      <w:r>
+        <w:t xml:space="preserve">. If it hits a wall head on is when either the left or right sensor has been </w:t>
+      </w:r>
+      <w:r>
+        <w:t>hit</w:t>
+      </w:r>
+      <w:r>
+        <w:t xml:space="preserve"> but also the middle sensor has been hit. </w:t>
+      </w:r>
+      <w:r>
+        <w:t>This will then stop the robot and allow the user to put in a input.</w:t>
+      </w:r>
+      <w:r>
+        <w:br/>
+      </w:r>
+      <w:r>
+        <w:br/>
+        <w:t>You can click 90 L to rotate 90 degrees to the left or use 90 R to rotate 90 degrees to the right.</w:t>
+      </w:r>
+      <w:r>
+        <w:br/>
+      </w:r>
+      <w:r>
+        <w:br/>
+        <w:t xml:space="preserve">P.S – You can not use manual movement if you want to return home (Task 7) the reason for this is that I don’t read the encoder values when manually moving since I would be doing it automated. Only use manual movement when you are </w:t>
+      </w:r>
+      <w:r>
+        <w:t xml:space="preserve">NOT </w:t>
+      </w:r>
+      <w:r>
+        <w:t>going to use (task 7)</w:t>
+      </w:r>
+      <w:r>
+        <w:t xml:space="preserve"> or you would need to reset.</w:t>
+      </w:r>
+    </w:p>
+    <w:p>
+      <w:pPr>
+        <w:pStyle w:val="Heading2"/>
+      </w:pPr>
+      <w:r>
+        <w:lastRenderedPageBreak/>
+        <w:br/>
+        <w:t>Task 2, 3, 4, 5, 6, 7</w:t>
+      </w:r>
+    </w:p>
+    <w:p>
+      <w:r>
+        <w:rPr>
+          <w:noProof/>
+        </w:rPr>
+        <w:drawing>
+          <wp:inline distT="0" distB="0" distL="0" distR="0" wp14:anchorId="128175FB" wp14:editId="644AB065">
+            <wp:extent cx="3619500" cy="3021636"/>
+            <wp:effectExtent l="0" t="0" r="0" b="7620"/>
+            <wp:docPr id="2" name="Picture 2"/>
+            <wp:cNvGraphicFramePr>
+              <a:graphicFrameLocks xmlns:a="http://schemas.openxmlformats.org/drawingml/2006/main" noChangeAspect="1"/>
+            </wp:cNvGraphicFramePr>
+            <a:graphic xmlns:a="http://schemas.openxmlformats.org/drawingml/2006/main">
+              <a:graphicData uri="http://schemas.openxmlformats.org/drawingml/2006/picture">
+                <pic:pic xmlns:pic="http://schemas.openxmlformats.org/drawingml/2006/picture">
+                  <pic:nvPicPr>
+                    <pic:cNvPr id="1" name=""/>
+                    <pic:cNvPicPr/>
+                  </pic:nvPicPr>
+                  <pic:blipFill>
+                    <a:blip r:embed="rId10"/>
+                    <a:stretch>
+                      <a:fillRect/>
+                    </a:stretch>
+                  </pic:blipFill>
+                  <pic:spPr>
+                    <a:xfrm>
+                      <a:off x="0" y="0"/>
+                      <a:ext cx="3635273" cy="3034803"/>
+                    </a:xfrm>
+                    <a:prstGeom prst="rect">
+                      <a:avLst/>
+                    </a:prstGeom>
+                  </pic:spPr>
+                </pic:pic>
+              </a:graphicData>
+            </a:graphic>
+          </wp:inline>
+        </w:drawing>
+      </w:r>
+    </w:p>
+    <w:p>
+      <w:r>
+        <w:t>The first part before even using the GUI is you must press the A button on the Zumo to calibrate its Gyro and the line sensors.</w:t>
+      </w:r>
+    </w:p>
+    <w:p>
+      <w:r>
+        <w:t xml:space="preserve">The Adjust movement controls are mainly for if the Zumo has not turned correctly or it’s managed to get stuck in </w:t>
+      </w:r>
+      <w:r>
+        <w:t>an</w:t>
+      </w:r>
+      <w:r>
+        <w:t xml:space="preserve"> awkward spot due to the map. I was told we could use </w:t>
+      </w:r>
+      <w:r>
+        <w:t>this,</w:t>
+      </w:r>
+      <w:r>
+        <w:t xml:space="preserve"> so I decided to add it in. This can only be </w:t>
+      </w:r>
+      <w:r>
+        <w:t xml:space="preserve">used when the Zumo has stopped fully, you can also stop the Zumo yourself if you want to correct </w:t>
+      </w:r>
+      <w:r>
+        <w:t>its</w:t>
+      </w:r>
+      <w:r>
+        <w:t xml:space="preserve"> trajectory slightly. Clicking one of these buttons will move the Zumo slightly depending on the one you’ve clicked.</w:t>
+      </w:r>
+    </w:p>
+    <w:p/>
+    <w:p>
+      <w:r>
+        <w:t xml:space="preserve">The Automated Movement Controls has all task 2,3,4,5,6,7 in them. Start Automation is exactly what clicking C does in Manual Control. Left 90 Auto and Right 90 Auto allows us to turn a corner and carry on moving forward without having to tell it to. </w:t>
+      </w:r>
+      <w:r>
+        <w:br/>
+      </w:r>
+      <w:r>
+        <w:rPr>
+          <w:noProof/>
+        </w:rPr>
+        <w:lastRenderedPageBreak/>
+        <w:drawing>
+          <wp:inline distT="0" distB="0" distL="0" distR="0" wp14:anchorId="0892FA55" wp14:editId="099A37F1">
+            <wp:extent cx="2567940" cy="3657600"/>
+            <wp:effectExtent l="0" t="0" r="3810" b="0"/>
+            <wp:docPr id="3" name="Picture 3"/>
+            <wp:cNvGraphicFramePr>
+              <a:graphicFrameLocks xmlns:a="http://schemas.openxmlformats.org/drawingml/2006/main" noChangeAspect="1"/>
+            </wp:cNvGraphicFramePr>
+            <a:graphic xmlns:a="http://schemas.openxmlformats.org/drawingml/2006/main">
+              <a:graphicData uri="http://schemas.openxmlformats.org/drawingml/2006/picture">
+                <pic:pic xmlns:pic="http://schemas.openxmlformats.org/drawingml/2006/picture">
+                  <pic:nvPicPr>
+                    <pic:cNvPr id="1" name=""/>
+                    <pic:cNvPicPr/>
+                  </pic:nvPicPr>
+                  <pic:blipFill>
+                    <a:blip r:embed="rId11"/>
+                    <a:stretch>
+                      <a:fillRect/>
+                    </a:stretch>
+                  </pic:blipFill>
+                  <pic:spPr>
+                    <a:xfrm>
+                      <a:off x="0" y="0"/>
+                      <a:ext cx="2567940" cy="3657600"/>
+                    </a:xfrm>
+                    <a:prstGeom prst="rect">
+                      <a:avLst/>
+                    </a:prstGeom>
+                  </pic:spPr>
+                </pic:pic>
+              </a:graphicData>
+            </a:graphic>
+          </wp:inline>
+        </w:drawing>
+      </w:r>
+      <w:r>
+        <w:br/>
+      </w:r>
+    </w:p>
+    <w:p>
+      <w:r>
+        <w:t>You must make sure to stop when you want to use search room left or search room right. You can’t click them while the Zumo is moving the same is for every button to be honest. These search buttons allow us to go into a room and scan the room using the proximity sensors. It will then throw a message on the data input box letting us know the room number and if there was survivor in there or not.</w:t>
+      </w:r>
+    </w:p>
+    <w:p>
+      <w:r>
+        <w:t>Pressing B is done when you are at a junction and you’ve chosen either the left or right corridor to go down. Once you’ve reached the end of that corridor is when you click B. This will turn you 180 degrees; it will then put you in a switch that only allows you to adjust the position of the Zumo in case it’s managed to get itself into a funny position or carry on moving forward. No inputs can be made to the Zumo till is has reached the T junction.</w:t>
+      </w:r>
+      <w:r>
+        <w:br/>
+      </w:r>
+      <w:r>
+        <w:br/>
+        <w:t>(Maybe turn 180 manually and the allow for adjustment then Click H although I’m not sure on this. Will leave it for now and test it another day.)</w:t>
+      </w:r>
+      <w:bookmarkStart w:id="0" w:name="_GoBack"/>
+      <w:bookmarkEnd w:id="0"/>
+      <w:r>
+        <w:br/>
+      </w:r>
+      <w:r>
+        <w:br/>
+        <w:t>Once you are done exploring the map, you then click H to return home this will put the Zumo into Auto control. It will only search places where survivors were found and has a optimized path that ignore corridors that had no survivors in them. It wills can the room again and let you know on the user input if there was a survivor inside or if it has left. It will flash LED lights and play a tune if there is a survivor inside.</w:t>
+      </w:r>
+    </w:p>
+    <w:p/>
+    <w:p/>
     <w:sectPr>
-      <w:headerReference w:type="default" r:id="rId9"/>
-      <w:footerReference w:type="default" r:id="rId10"/>
+      <w:headerReference w:type="default" r:id="rId12"/>
+      <w:footerReference w:type="default" r:id="rId13"/>
       <w:pgSz w:w="11906" w:h="16838"/>
       <w:pgMar w:top="1440" w:right="1440" w:bottom="1440" w:left="1440" w:header="708" w:footer="708" w:gutter="0"/>
       <w:cols w:space="708"/>
@@ -1194,6 +1541,27 @@
     <w:name w:val="Normal"/>
     <w:qFormat/>
   </w:style>
+  <w:style w:type="paragraph" w:styleId="Heading1">
+    <w:name w:val="heading 1"/>
+    <w:basedOn w:val="Normal"/>
+    <w:next w:val="Normal"/>
+    <w:link w:val="Heading1Char"/>
+    <w:uiPriority w:val="9"/>
+    <w:qFormat/>
+    <w:rsid w:val="00271249"/>
+    <w:pPr>
+      <w:keepNext/>
+      <w:keepLines/>
+      <w:spacing w:before="240" w:after="0"/>
+      <w:outlineLvl w:val="0"/>
+    </w:pPr>
+    <w:rPr>
+      <w:rFonts w:asciiTheme="majorHAnsi" w:eastAsiaTheme="majorEastAsia" w:hAnsiTheme="majorHAnsi" w:cstheme="majorBidi"/>
+      <w:color w:val="2F5496" w:themeColor="accent1" w:themeShade="BF"/>
+      <w:sz w:val="32"/>
+      <w:szCs w:val="32"/>
+    </w:rPr>
+  </w:style>
   <w:style w:type="paragraph" w:styleId="Heading2">
     <w:name w:val="heading 2"/>
     <w:basedOn w:val="Normal"/>
@@ -1321,6 +1689,19 @@
     <w:rPr>
       <w:color w:val="605E5C"/>
       <w:shd w:val="clear" w:color="auto" w:fill="E1DFDD"/>
+    </w:rPr>
+  </w:style>
+  <w:style w:type="character" w:customStyle="1" w:styleId="Heading1Char">
+    <w:name w:val="Heading 1 Char"/>
+    <w:basedOn w:val="DefaultParagraphFont"/>
+    <w:link w:val="Heading1"/>
+    <w:uiPriority w:val="9"/>
+    <w:rsid w:val="00271249"/>
+    <w:rPr>
+      <w:rFonts w:asciiTheme="majorHAnsi" w:eastAsiaTheme="majorEastAsia" w:hAnsiTheme="majorHAnsi" w:cstheme="majorBidi"/>
+      <w:color w:val="2F5496" w:themeColor="accent1" w:themeShade="BF"/>
+      <w:sz w:val="32"/>
+      <w:szCs w:val="32"/>
     </w:rPr>
   </w:style>
 </w:styles>

</xml_diff>

<commit_message>
Changes to the read me
</commit_message>
<xml_diff>
--- a/READ_ME.docx
+++ b/READ_ME.docx
@@ -638,7 +638,19 @@
         <w:t>This was taken from the Maze Solver example. This was required to allow us to calibrate the Gyro as well as use functions such as updating the Gyro or resetting the Gyro back to zero. It also gave us the angle in which are Gyro is currently at and is very important in getting the Gyro functioning correctly or at least to a decent standard since it’s not always perfect.</w:t>
       </w:r>
     </w:p>
-    <w:p/>
+    <w:p>
+      <w:pPr>
+        <w:pStyle w:val="Heading2"/>
+      </w:pPr>
+      <w:r>
+        <w:t>Oldcode.cpp</w:t>
+      </w:r>
+    </w:p>
+    <w:p>
+      <w:r>
+        <w:t>Holds all our old cold that is not used anymore and comments explaining why it was taken out.</w:t>
+      </w:r>
+    </w:p>
     <w:p>
       <w:pPr>
         <w:pStyle w:val="Heading2"/>
@@ -696,8 +708,6 @@
     <w:p/>
     <w:p/>
     <w:p/>
-    <w:p/>
-    <w:p/>
     <w:p>
       <w:pPr>
         <w:pStyle w:val="Heading2"/>
@@ -712,31 +722,13 @@
     </w:p>
     <w:p>
       <w:r>
-        <w:t>The first part before even using the GUI is you must press</w:t>
-      </w:r>
-      <w:r>
-        <w:t xml:space="preserve"> the</w:t>
-      </w:r>
-      <w:r>
-        <w:t xml:space="preserve"> A button on the Zumo to calibrate </w:t>
-      </w:r>
-      <w:r>
-        <w:t>its</w:t>
-      </w:r>
-      <w:r>
-        <w:t xml:space="preserve"> Gyro </w:t>
+        <w:t xml:space="preserve">The first part before even using the GUI is you must press the A button on the Zumo to calibrate its Gyro </w:t>
       </w:r>
       <w:r>
         <w:t>and</w:t>
       </w:r>
       <w:r>
-        <w:t xml:space="preserve"> the line </w:t>
-      </w:r>
-      <w:r>
-        <w:t>sensors</w:t>
-      </w:r>
-      <w:r>
-        <w:t>.</w:t>
+        <w:t xml:space="preserve"> the line sensors.</w:t>
       </w:r>
     </w:p>
     <w:p>
@@ -1024,11 +1016,24 @@
       <w:r>
         <w:br/>
       </w:r>
+      <w:r>
+        <w:br/>
+      </w:r>
+      <w:r>
+        <w:t>Task 5</w:t>
+      </w:r>
     </w:p>
     <w:p>
       <w:r>
         <w:t>You must make sure to stop when you want to use search room left or search room right. You can’t click them while the Zumo is moving the same is for every button to be honest. These search buttons allow us to go into a room and scan the room using the proximity sensors. It will then throw a message on the data input box letting us know the room number and if there was survivor in there or not.</w:t>
       </w:r>
+      <w:r>
+        <w:br/>
+      </w:r>
+      <w:r>
+        <w:br/>
+        <w:t>Task6</w:t>
+      </w:r>
     </w:p>
     <w:p>
       <w:r>
@@ -1039,10 +1044,9 @@
       </w:r>
       <w:r>
         <w:br/>
-        <w:t>(Maybe turn 180 manually and the allow for adjustment then Click H although I’m not sure on this. Will leave it for now and test it another day.)</w:t>
-      </w:r>
-      <w:r>
-        <w:br/>
+      </w:r>
+      <w:r>
+        <w:t>Task7</w:t>
       </w:r>
       <w:r>
         <w:br/>
@@ -1068,12 +1072,24 @@
       </w:r>
       <w:r>
         <w:t xml:space="preserve"> Once Home the LED lights should switch off.</w:t>
+      </w:r>
+    </w:p>
+    <w:p>
+      <w:r>
+        <w:t xml:space="preserve">Each distance covered is stored in the array and then the movement initiated is stored in the array. </w:t>
+      </w:r>
+      <w:r>
+        <w:t xml:space="preserve">Then we press H to go back, it will then go in reverse and move forward, till it hits the stored encoder values. Then do the movement which would either be a rotation or search room. </w:t>
+      </w:r>
+      <w:r>
+        <w:t>This will keep happening till we return home.</w:t>
+      </w:r>
+      <w:r>
+        <w:t xml:space="preserve"> </w:t>
       </w:r>
       <w:bookmarkStart w:id="0" w:name="_GoBack"/>
       <w:bookmarkEnd w:id="0"/>
     </w:p>
-    <w:p/>
-    <w:p/>
     <w:sectPr>
       <w:headerReference w:type="default" r:id="rId12"/>
       <w:footerReference w:type="default" r:id="rId13"/>

</xml_diff>